<commit_message>
will do 6 tommorow
</commit_message>
<xml_diff>
--- a/HW1/HW1 Questions.docx
+++ b/HW1/HW1 Questions.docx
@@ -1774,19 +1774,1142 @@
           <w:sz w:val="24"/>
           <w:szCs w:val="24"/>
         </w:rPr>
-        <w:t>Then we have that both P1 and P0 are at a deadlock. That is a contradiction because Peterson’s Algorithm does not have deadlocks; for a deadlock to occur, it m</w:t>
+        <w:t xml:space="preserve">Then we have that both P1 and P0 are at a deadlock. That is a contradiction because Peterson’s Algorithm does not have deadlocks; for a deadlock to occur, it must be that </w:t>
+      </w:r>
+      <w:proofErr w:type="spellStart"/>
+      <w:proofErr w:type="gramStart"/>
+      <w:r>
+        <w:rPr>
+          <w:rFonts w:ascii="Times New Roman" w:hAnsi="Times New Roman" w:cs="Times New Roman"/>
+          <w:color w:val="FF0000"/>
+          <w:sz w:val="24"/>
+          <w:szCs w:val="24"/>
+        </w:rPr>
+        <w:t>WantCS</w:t>
+      </w:r>
+      <w:proofErr w:type="spellEnd"/>
+      <w:r>
+        <w:rPr>
+          <w:rFonts w:ascii="Times New Roman" w:hAnsi="Times New Roman" w:cs="Times New Roman"/>
+          <w:color w:val="FF0000"/>
+          <w:sz w:val="24"/>
+          <w:szCs w:val="24"/>
+        </w:rPr>
+        <w:t>[</w:t>
+      </w:r>
+      <w:proofErr w:type="gramEnd"/>
+      <w:r>
+        <w:rPr>
+          <w:rFonts w:ascii="Times New Roman" w:hAnsi="Times New Roman" w:cs="Times New Roman"/>
+          <w:color w:val="FF0000"/>
+          <w:sz w:val="24"/>
+          <w:szCs w:val="24"/>
+        </w:rPr>
+        <w:t xml:space="preserve">1]=TRUE, Turn=1, </w:t>
+      </w:r>
+      <w:proofErr w:type="spellStart"/>
+      <w:r>
+        <w:rPr>
+          <w:rFonts w:ascii="Times New Roman" w:hAnsi="Times New Roman" w:cs="Times New Roman"/>
+          <w:color w:val="FF0000"/>
+          <w:sz w:val="24"/>
+          <w:szCs w:val="24"/>
+        </w:rPr>
+        <w:t>WantCS</w:t>
+      </w:r>
+      <w:proofErr w:type="spellEnd"/>
+      <w:r>
+        <w:rPr>
+          <w:rFonts w:ascii="Times New Roman" w:hAnsi="Times New Roman" w:cs="Times New Roman"/>
+          <w:color w:val="FF0000"/>
+          <w:sz w:val="24"/>
+          <w:szCs w:val="24"/>
+        </w:rPr>
+        <w:t xml:space="preserve">[0]=FALSE, Turn=0, which cannot happen because Turn cannot be both 1 and 0. </w:t>
+      </w:r>
+    </w:p>
+    <w:p>
+      <w:pPr>
+        <w:rPr>
+          <w:rFonts w:ascii="Times New Roman" w:hAnsi="Times New Roman" w:cs="Times New Roman"/>
+          <w:sz w:val="24"/>
+          <w:szCs w:val="24"/>
+        </w:rPr>
+      </w:pPr>
+    </w:p>
+    <w:p>
+      <w:pPr>
+        <w:rPr>
+          <w:rFonts w:ascii="Times New Roman" w:hAnsi="Times New Roman" w:cs="Times New Roman"/>
+          <w:sz w:val="24"/>
+          <w:szCs w:val="24"/>
+        </w:rPr>
+      </w:pPr>
+      <w:r>
+        <w:rPr>
+          <w:rFonts w:ascii="Times New Roman" w:hAnsi="Times New Roman" w:cs="Times New Roman"/>
+          <w:sz w:val="24"/>
+          <w:szCs w:val="24"/>
+        </w:rPr>
+        <w:t xml:space="preserve">6.(15 points) Peterson’s algorithm uses a multi-write variable turn. Modify the algorithm to use two variables turn0 and turn1 instead of </w:t>
+      </w:r>
+      <w:proofErr w:type="gramStart"/>
+      <w:r>
+        <w:rPr>
+          <w:rFonts w:ascii="Times New Roman" w:hAnsi="Times New Roman" w:cs="Times New Roman"/>
+          <w:sz w:val="24"/>
+          <w:szCs w:val="24"/>
+        </w:rPr>
+        <w:t>turn</w:t>
+      </w:r>
+      <w:proofErr w:type="gramEnd"/>
+      <w:r>
+        <w:rPr>
+          <w:rFonts w:ascii="Times New Roman" w:hAnsi="Times New Roman" w:cs="Times New Roman"/>
+          <w:sz w:val="24"/>
+          <w:szCs w:val="24"/>
+        </w:rPr>
+        <w:t xml:space="preserve"> such that P0 does not write to turn1 and P1 does not write to turn0.</w:t>
+      </w:r>
+    </w:p>
+    <w:p>
+      <w:pPr>
+        <w:rPr>
+          <w:rFonts w:ascii="Times New Roman" w:hAnsi="Times New Roman" w:cs="Times New Roman"/>
+          <w:sz w:val="24"/>
+          <w:szCs w:val="24"/>
+        </w:rPr>
+      </w:pPr>
+      <w:r>
+        <w:rPr>
+          <w:rFonts w:ascii="Times New Roman" w:hAnsi="Times New Roman" w:cs="Times New Roman"/>
+          <w:sz w:val="24"/>
+          <w:szCs w:val="24"/>
+        </w:rPr>
+        <w:tab/>
+        <w:t xml:space="preserve">The algorithm remains the same except lines 2 and 3 below. </w:t>
+      </w:r>
+    </w:p>
+    <w:p>
+      <w:pPr>
+        <w:spacing w:line="240" w:lineRule="auto"/>
+        <w:ind w:firstLine="720"/>
+        <w:contextualSpacing/>
+        <w:rPr>
+          <w:rFonts w:ascii="Times New Roman" w:hAnsi="Times New Roman" w:cs="Times New Roman"/>
+          <w:color w:val="FF0000"/>
+          <w:sz w:val="24"/>
+          <w:szCs w:val="24"/>
+        </w:rPr>
+      </w:pPr>
+      <w:r>
+        <w:rPr>
+          <w:rFonts w:ascii="Times New Roman" w:hAnsi="Times New Roman" w:cs="Times New Roman"/>
+          <w:color w:val="FF0000"/>
+          <w:sz w:val="24"/>
+          <w:szCs w:val="24"/>
+        </w:rPr>
+        <w:t xml:space="preserve">P0:       </w:t>
+      </w:r>
+      <w:proofErr w:type="spellStart"/>
+      <w:proofErr w:type="gramStart"/>
+      <w:r>
+        <w:rPr>
+          <w:rFonts w:ascii="Times New Roman" w:hAnsi="Times New Roman" w:cs="Times New Roman"/>
+          <w:color w:val="FF0000"/>
+          <w:sz w:val="24"/>
+          <w:szCs w:val="24"/>
+        </w:rPr>
+        <w:t>requestCS</w:t>
+      </w:r>
+      <w:proofErr w:type="spellEnd"/>
+      <w:r>
+        <w:rPr>
+          <w:rFonts w:ascii="Times New Roman" w:hAnsi="Times New Roman" w:cs="Times New Roman"/>
+          <w:color w:val="FF0000"/>
+          <w:sz w:val="24"/>
+          <w:szCs w:val="24"/>
+        </w:rPr>
+        <w:t>(</w:t>
+      </w:r>
+      <w:proofErr w:type="gramEnd"/>
+      <w:r>
+        <w:rPr>
+          <w:rFonts w:ascii="Times New Roman" w:hAnsi="Times New Roman" w:cs="Times New Roman"/>
+          <w:color w:val="FF0000"/>
+          <w:sz w:val="24"/>
+          <w:szCs w:val="24"/>
+        </w:rPr>
+        <w:t>){</w:t>
+      </w:r>
+      <w:r>
+        <w:rPr>
+          <w:rFonts w:ascii="Times New Roman" w:hAnsi="Times New Roman" w:cs="Times New Roman"/>
+          <w:color w:val="FF0000"/>
+          <w:sz w:val="24"/>
+          <w:szCs w:val="24"/>
+        </w:rPr>
+        <w:t xml:space="preserve">  </w:t>
+      </w:r>
+      <w:r>
+        <w:rPr>
+          <w:rFonts w:ascii="Times New Roman" w:hAnsi="Times New Roman" w:cs="Times New Roman"/>
+          <w:color w:val="FF0000"/>
+          <w:sz w:val="24"/>
+          <w:szCs w:val="24"/>
+        </w:rPr>
+        <w:t xml:space="preserve">   </w:t>
+      </w:r>
+    </w:p>
+    <w:p>
+      <w:pPr>
+        <w:spacing w:line="240" w:lineRule="auto"/>
+        <w:ind w:left="1440" w:firstLine="720"/>
+        <w:contextualSpacing/>
+        <w:rPr>
+          <w:rFonts w:ascii="Times New Roman" w:hAnsi="Times New Roman" w:cs="Times New Roman"/>
+          <w:color w:val="FF0000"/>
+          <w:sz w:val="24"/>
+          <w:szCs w:val="24"/>
+        </w:rPr>
+      </w:pPr>
+      <w:proofErr w:type="spellStart"/>
+      <w:proofErr w:type="gramStart"/>
+      <w:r>
+        <w:rPr>
+          <w:rFonts w:ascii="Times New Roman" w:hAnsi="Times New Roman" w:cs="Times New Roman"/>
+          <w:color w:val="FF0000"/>
+          <w:sz w:val="24"/>
+          <w:szCs w:val="24"/>
+        </w:rPr>
+        <w:t>WantCS</w:t>
+      </w:r>
+      <w:proofErr w:type="spellEnd"/>
+      <w:r>
+        <w:rPr>
+          <w:rFonts w:ascii="Times New Roman" w:hAnsi="Times New Roman" w:cs="Times New Roman"/>
+          <w:color w:val="FF0000"/>
+          <w:sz w:val="24"/>
+          <w:szCs w:val="24"/>
+        </w:rPr>
+        <w:t>[</w:t>
+      </w:r>
+      <w:proofErr w:type="gramEnd"/>
+      <w:r>
+        <w:rPr>
+          <w:rFonts w:ascii="Times New Roman" w:hAnsi="Times New Roman" w:cs="Times New Roman"/>
+          <w:color w:val="FF0000"/>
+          <w:sz w:val="24"/>
+          <w:szCs w:val="24"/>
+        </w:rPr>
+        <w:t>0] = TRUE;</w:t>
+      </w:r>
+    </w:p>
+    <w:p>
+      <w:pPr>
+        <w:spacing w:line="240" w:lineRule="auto"/>
+        <w:ind w:left="720" w:firstLine="720"/>
+        <w:contextualSpacing/>
+        <w:rPr>
+          <w:rFonts w:ascii="Times New Roman" w:hAnsi="Times New Roman" w:cs="Times New Roman"/>
+          <w:color w:val="FF0000"/>
+          <w:sz w:val="24"/>
+          <w:szCs w:val="24"/>
+        </w:rPr>
+      </w:pPr>
+      <w:r>
+        <w:rPr>
+          <w:rFonts w:ascii="Times New Roman" w:hAnsi="Times New Roman" w:cs="Times New Roman"/>
+          <w:color w:val="FF0000"/>
+          <w:sz w:val="24"/>
+          <w:szCs w:val="24"/>
+        </w:rPr>
+        <w:tab/>
+      </w:r>
+      <w:r>
+        <w:rPr>
+          <w:rFonts w:ascii="Times New Roman" w:hAnsi="Times New Roman" w:cs="Times New Roman"/>
+          <w:color w:val="FF0000"/>
+          <w:sz w:val="24"/>
+          <w:szCs w:val="24"/>
+        </w:rPr>
+        <w:t>Turn</w:t>
+      </w:r>
+      <w:r>
+        <w:rPr>
+          <w:rFonts w:ascii="Times New Roman" w:hAnsi="Times New Roman" w:cs="Times New Roman"/>
+          <w:color w:val="FF0000"/>
+          <w:sz w:val="24"/>
+          <w:szCs w:val="24"/>
+        </w:rPr>
+        <w:t>0</w:t>
+      </w:r>
+      <w:r>
+        <w:rPr>
+          <w:rFonts w:ascii="Times New Roman" w:hAnsi="Times New Roman" w:cs="Times New Roman"/>
+          <w:color w:val="FF0000"/>
+          <w:sz w:val="24"/>
+          <w:szCs w:val="24"/>
+        </w:rPr>
+        <w:t xml:space="preserve"> = </w:t>
+      </w:r>
+      <w:r>
+        <w:rPr>
+          <w:rFonts w:ascii="Times New Roman" w:hAnsi="Times New Roman" w:cs="Times New Roman"/>
+          <w:color w:val="FF0000"/>
+          <w:sz w:val="24"/>
+          <w:szCs w:val="24"/>
+        </w:rPr>
+        <w:t>Turn1+10</w:t>
+      </w:r>
+      <w:r>
+        <w:rPr>
+          <w:rFonts w:ascii="Times New Roman" w:hAnsi="Times New Roman" w:cs="Times New Roman"/>
+          <w:color w:val="FF0000"/>
+          <w:sz w:val="24"/>
+          <w:szCs w:val="24"/>
+        </w:rPr>
+        <w:t xml:space="preserve">; </w:t>
+      </w:r>
+    </w:p>
+    <w:p>
+      <w:pPr>
+        <w:spacing w:line="240" w:lineRule="auto"/>
+        <w:ind w:left="1440" w:firstLine="720"/>
+        <w:contextualSpacing/>
+        <w:rPr>
+          <w:rFonts w:ascii="Times New Roman" w:hAnsi="Times New Roman" w:cs="Times New Roman"/>
+          <w:color w:val="FF0000"/>
+          <w:sz w:val="24"/>
+          <w:szCs w:val="24"/>
+        </w:rPr>
+      </w:pPr>
+      <w:r>
+        <w:rPr>
+          <w:rFonts w:ascii="Times New Roman" w:hAnsi="Times New Roman" w:cs="Times New Roman"/>
+          <w:color w:val="FF0000"/>
+          <w:sz w:val="24"/>
+          <w:szCs w:val="24"/>
+        </w:rPr>
+        <w:t>while (</w:t>
+      </w:r>
+      <w:proofErr w:type="spellStart"/>
+      <w:proofErr w:type="gramStart"/>
+      <w:r>
+        <w:rPr>
+          <w:rFonts w:ascii="Times New Roman" w:hAnsi="Times New Roman" w:cs="Times New Roman"/>
+          <w:color w:val="FF0000"/>
+          <w:sz w:val="24"/>
+          <w:szCs w:val="24"/>
+        </w:rPr>
+        <w:t>WantCS</w:t>
+      </w:r>
+      <w:proofErr w:type="spellEnd"/>
+      <w:r>
+        <w:rPr>
+          <w:rFonts w:ascii="Times New Roman" w:hAnsi="Times New Roman" w:cs="Times New Roman"/>
+          <w:color w:val="FF0000"/>
+          <w:sz w:val="24"/>
+          <w:szCs w:val="24"/>
+        </w:rPr>
+        <w:t>[</w:t>
+      </w:r>
+      <w:proofErr w:type="gramEnd"/>
+      <w:r>
+        <w:rPr>
+          <w:rFonts w:ascii="Times New Roman" w:hAnsi="Times New Roman" w:cs="Times New Roman"/>
+          <w:color w:val="FF0000"/>
+          <w:sz w:val="24"/>
+          <w:szCs w:val="24"/>
+        </w:rPr>
+        <w:t>1] &amp;&amp; Turn</w:t>
+      </w:r>
+      <w:r>
+        <w:rPr>
+          <w:rFonts w:ascii="Times New Roman" w:hAnsi="Times New Roman" w:cs="Times New Roman"/>
+          <w:color w:val="FF0000"/>
+          <w:sz w:val="24"/>
+          <w:szCs w:val="24"/>
+        </w:rPr>
+        <w:t>1</w:t>
+      </w:r>
+      <w:r>
+        <w:rPr>
+          <w:rFonts w:ascii="Times New Roman" w:hAnsi="Times New Roman" w:cs="Times New Roman"/>
+          <w:color w:val="FF0000"/>
+          <w:sz w:val="24"/>
+          <w:szCs w:val="24"/>
+        </w:rPr>
+        <w:t xml:space="preserve"> =</w:t>
+      </w:r>
+      <w:r>
+        <w:rPr>
+          <w:rFonts w:ascii="Times New Roman" w:hAnsi="Times New Roman" w:cs="Times New Roman"/>
+          <w:color w:val="FF0000"/>
+          <w:sz w:val="24"/>
+          <w:szCs w:val="24"/>
+        </w:rPr>
+        <w:t xml:space="preserve">= </w:t>
+      </w:r>
+      <w:r>
+        <w:rPr>
+          <w:rFonts w:ascii="Times New Roman" w:hAnsi="Times New Roman" w:cs="Times New Roman"/>
+          <w:color w:val="FF0000"/>
+          <w:sz w:val="24"/>
+          <w:szCs w:val="24"/>
+        </w:rPr>
+        <w:t>1</w:t>
+      </w:r>
+      <w:r>
+        <w:rPr>
+          <w:rFonts w:ascii="Times New Roman" w:hAnsi="Times New Roman" w:cs="Times New Roman"/>
+          <w:color w:val="FF0000"/>
+          <w:sz w:val="24"/>
+          <w:szCs w:val="24"/>
+        </w:rPr>
+        <w:t>) {</w:t>
+      </w:r>
+    </w:p>
+    <w:p>
+      <w:pPr>
+        <w:spacing w:line="240" w:lineRule="auto"/>
+        <w:ind w:left="1440" w:firstLine="720"/>
+        <w:contextualSpacing/>
+        <w:rPr>
+          <w:rFonts w:ascii="Times New Roman" w:hAnsi="Times New Roman" w:cs="Times New Roman"/>
+          <w:color w:val="FF0000"/>
+          <w:sz w:val="24"/>
+          <w:szCs w:val="24"/>
+        </w:rPr>
+      </w:pPr>
+      <w:r>
+        <w:rPr>
+          <w:rFonts w:ascii="Times New Roman" w:hAnsi="Times New Roman" w:cs="Times New Roman"/>
+          <w:color w:val="FF0000"/>
+          <w:sz w:val="24"/>
+          <w:szCs w:val="24"/>
+        </w:rPr>
+        <w:t>}</w:t>
+      </w:r>
+    </w:p>
+    <w:p>
+      <w:pPr>
+        <w:spacing w:line="240" w:lineRule="auto"/>
+        <w:ind w:left="1440"/>
+        <w:contextualSpacing/>
+        <w:rPr>
+          <w:rFonts w:ascii="Times New Roman" w:hAnsi="Times New Roman" w:cs="Times New Roman"/>
+          <w:color w:val="FF0000"/>
+          <w:sz w:val="24"/>
+          <w:szCs w:val="24"/>
+        </w:rPr>
+      </w:pPr>
+      <w:r>
+        <w:rPr>
+          <w:rFonts w:ascii="Times New Roman" w:hAnsi="Times New Roman" w:cs="Times New Roman"/>
+          <w:color w:val="FF0000"/>
+          <w:sz w:val="24"/>
+          <w:szCs w:val="24"/>
+        </w:rPr>
+        <w:t>}</w:t>
+      </w:r>
+    </w:p>
+    <w:p>
+      <w:pPr>
+        <w:spacing w:line="240" w:lineRule="auto"/>
+        <w:ind w:left="720" w:firstLine="720"/>
+        <w:contextualSpacing/>
+        <w:rPr>
+          <w:rFonts w:ascii="Times New Roman" w:hAnsi="Times New Roman" w:cs="Times New Roman"/>
+          <w:color w:val="FF0000"/>
+          <w:sz w:val="24"/>
+          <w:szCs w:val="24"/>
+        </w:rPr>
+      </w:pPr>
+      <w:proofErr w:type="spellStart"/>
+      <w:proofErr w:type="gramStart"/>
+      <w:r>
+        <w:rPr>
+          <w:rFonts w:ascii="Times New Roman" w:hAnsi="Times New Roman" w:cs="Times New Roman"/>
+          <w:color w:val="FF0000"/>
+          <w:sz w:val="24"/>
+          <w:szCs w:val="24"/>
+        </w:rPr>
+        <w:t>releaseCS</w:t>
+      </w:r>
+      <w:proofErr w:type="spellEnd"/>
+      <w:r>
+        <w:rPr>
+          <w:rFonts w:ascii="Times New Roman" w:hAnsi="Times New Roman" w:cs="Times New Roman"/>
+          <w:color w:val="FF0000"/>
+          <w:sz w:val="24"/>
+          <w:szCs w:val="24"/>
+        </w:rPr>
+        <w:t>(</w:t>
+      </w:r>
+      <w:proofErr w:type="gramEnd"/>
+      <w:r>
+        <w:rPr>
+          <w:rFonts w:ascii="Times New Roman" w:hAnsi="Times New Roman" w:cs="Times New Roman"/>
+          <w:color w:val="FF0000"/>
+          <w:sz w:val="24"/>
+          <w:szCs w:val="24"/>
+        </w:rPr>
+        <w:t>){</w:t>
+      </w:r>
+    </w:p>
+    <w:p>
+      <w:pPr>
+        <w:spacing w:line="240" w:lineRule="auto"/>
+        <w:ind w:left="720" w:firstLine="720"/>
+        <w:contextualSpacing/>
+        <w:rPr>
+          <w:rFonts w:ascii="Times New Roman" w:hAnsi="Times New Roman" w:cs="Times New Roman"/>
+          <w:color w:val="FF0000"/>
+          <w:sz w:val="24"/>
+          <w:szCs w:val="24"/>
+        </w:rPr>
+      </w:pPr>
+      <w:r>
+        <w:rPr>
+          <w:rFonts w:ascii="Times New Roman" w:hAnsi="Times New Roman" w:cs="Times New Roman"/>
+          <w:color w:val="FF0000"/>
+          <w:sz w:val="24"/>
+          <w:szCs w:val="24"/>
+        </w:rPr>
+        <w:tab/>
+      </w:r>
+      <w:proofErr w:type="spellStart"/>
+      <w:proofErr w:type="gramStart"/>
+      <w:r>
+        <w:rPr>
+          <w:rFonts w:ascii="Times New Roman" w:hAnsi="Times New Roman" w:cs="Times New Roman"/>
+          <w:color w:val="FF0000"/>
+          <w:sz w:val="24"/>
+          <w:szCs w:val="24"/>
+        </w:rPr>
+        <w:t>WantCS</w:t>
+      </w:r>
+      <w:proofErr w:type="spellEnd"/>
+      <w:r>
+        <w:rPr>
+          <w:rFonts w:ascii="Times New Roman" w:hAnsi="Times New Roman" w:cs="Times New Roman"/>
+          <w:color w:val="FF0000"/>
+          <w:sz w:val="24"/>
+          <w:szCs w:val="24"/>
+        </w:rPr>
+        <w:t>[</w:t>
+      </w:r>
+      <w:proofErr w:type="gramEnd"/>
+      <w:r>
+        <w:rPr>
+          <w:rFonts w:ascii="Times New Roman" w:hAnsi="Times New Roman" w:cs="Times New Roman"/>
+          <w:color w:val="FF0000"/>
+          <w:sz w:val="24"/>
+          <w:szCs w:val="24"/>
+        </w:rPr>
+        <w:t>0] = False;</w:t>
+      </w:r>
+    </w:p>
+    <w:p>
+      <w:pPr>
+        <w:spacing w:line="240" w:lineRule="auto"/>
+        <w:ind w:left="720" w:firstLine="720"/>
+        <w:contextualSpacing/>
+        <w:rPr>
+          <w:rFonts w:ascii="Times New Roman" w:hAnsi="Times New Roman" w:cs="Times New Roman"/>
+          <w:color w:val="FF0000"/>
+          <w:sz w:val="24"/>
+          <w:szCs w:val="24"/>
+        </w:rPr>
+      </w:pPr>
+      <w:r>
+        <w:rPr>
+          <w:rFonts w:ascii="Times New Roman" w:hAnsi="Times New Roman" w:cs="Times New Roman"/>
+          <w:color w:val="FF0000"/>
+          <w:sz w:val="24"/>
+          <w:szCs w:val="24"/>
+        </w:rPr>
+        <w:tab/>
+        <w:t xml:space="preserve">Turn0 = </w:t>
+      </w:r>
+      <w:r>
+        <w:rPr>
+          <w:rFonts w:ascii="Times New Roman" w:hAnsi="Times New Roman" w:cs="Times New Roman"/>
+          <w:color w:val="FF0000"/>
+          <w:sz w:val="24"/>
+          <w:szCs w:val="24"/>
+        </w:rPr>
+        <w:t>0</w:t>
+      </w:r>
+      <w:r>
+        <w:rPr>
+          <w:rFonts w:ascii="Times New Roman" w:hAnsi="Times New Roman" w:cs="Times New Roman"/>
+          <w:color w:val="FF0000"/>
+          <w:sz w:val="24"/>
+          <w:szCs w:val="24"/>
+        </w:rPr>
+        <w:t>;</w:t>
+      </w:r>
+    </w:p>
+    <w:p>
+      <w:pPr>
+        <w:spacing w:line="240" w:lineRule="auto"/>
+        <w:ind w:left="720" w:firstLine="720"/>
+        <w:contextualSpacing/>
+        <w:rPr>
+          <w:rFonts w:ascii="Times New Roman" w:hAnsi="Times New Roman" w:cs="Times New Roman"/>
+          <w:color w:val="FF0000"/>
+          <w:sz w:val="24"/>
+          <w:szCs w:val="24"/>
+        </w:rPr>
+      </w:pPr>
+      <w:r>
+        <w:rPr>
+          <w:rFonts w:ascii="Times New Roman" w:hAnsi="Times New Roman" w:cs="Times New Roman"/>
+          <w:color w:val="FF0000"/>
+          <w:sz w:val="24"/>
+          <w:szCs w:val="24"/>
+        </w:rPr>
+        <w:t>}</w:t>
+      </w:r>
+    </w:p>
+    <w:p>
+      <w:pPr>
+        <w:spacing w:line="240" w:lineRule="auto"/>
+        <w:ind w:left="720"/>
+        <w:contextualSpacing/>
+        <w:rPr>
+          <w:rFonts w:ascii="Times New Roman" w:hAnsi="Times New Roman" w:cs="Times New Roman"/>
+          <w:color w:val="FF0000"/>
+          <w:sz w:val="24"/>
+          <w:szCs w:val="24"/>
+        </w:rPr>
+      </w:pPr>
+    </w:p>
+    <w:p>
+      <w:pPr>
+        <w:spacing w:line="240" w:lineRule="auto"/>
+        <w:contextualSpacing/>
+        <w:rPr>
+          <w:rFonts w:ascii="Times New Roman" w:hAnsi="Times New Roman" w:cs="Times New Roman"/>
+          <w:color w:val="FF0000"/>
+          <w:sz w:val="24"/>
+          <w:szCs w:val="24"/>
+        </w:rPr>
+      </w:pPr>
+      <w:r>
+        <w:rPr>
+          <w:rFonts w:ascii="Times New Roman" w:hAnsi="Times New Roman" w:cs="Times New Roman"/>
+          <w:color w:val="FF0000"/>
+          <w:sz w:val="24"/>
+          <w:szCs w:val="24"/>
+        </w:rPr>
+        <w:t xml:space="preserve">            P1</w:t>
+      </w:r>
+      <w:r>
+        <w:rPr>
+          <w:rFonts w:ascii="Times New Roman" w:hAnsi="Times New Roman" w:cs="Times New Roman"/>
+          <w:color w:val="FF0000"/>
+          <w:sz w:val="24"/>
+          <w:szCs w:val="24"/>
+        </w:rPr>
+        <w:t>:</w:t>
+      </w:r>
+      <w:r>
+        <w:rPr>
+          <w:rFonts w:ascii="Times New Roman" w:hAnsi="Times New Roman" w:cs="Times New Roman"/>
+          <w:color w:val="FF0000"/>
+          <w:sz w:val="24"/>
+          <w:szCs w:val="24"/>
+        </w:rPr>
+        <w:tab/>
+      </w:r>
+      <w:proofErr w:type="spellStart"/>
+      <w:proofErr w:type="gramStart"/>
+      <w:r>
+        <w:rPr>
+          <w:rFonts w:ascii="Times New Roman" w:hAnsi="Times New Roman" w:cs="Times New Roman"/>
+          <w:color w:val="FF0000"/>
+          <w:sz w:val="24"/>
+          <w:szCs w:val="24"/>
+        </w:rPr>
+        <w:t>requestCS</w:t>
+      </w:r>
+      <w:proofErr w:type="spellEnd"/>
+      <w:r>
+        <w:rPr>
+          <w:rFonts w:ascii="Times New Roman" w:hAnsi="Times New Roman" w:cs="Times New Roman"/>
+          <w:color w:val="FF0000"/>
+          <w:sz w:val="24"/>
+          <w:szCs w:val="24"/>
+        </w:rPr>
+        <w:t>(</w:t>
+      </w:r>
+      <w:proofErr w:type="gramEnd"/>
+      <w:r>
+        <w:rPr>
+          <w:rFonts w:ascii="Times New Roman" w:hAnsi="Times New Roman" w:cs="Times New Roman"/>
+          <w:color w:val="FF0000"/>
+          <w:sz w:val="24"/>
+          <w:szCs w:val="24"/>
+        </w:rPr>
+        <w:t>){</w:t>
+      </w:r>
+      <w:r>
+        <w:rPr>
+          <w:rFonts w:ascii="Times New Roman" w:hAnsi="Times New Roman" w:cs="Times New Roman"/>
+          <w:color w:val="FF0000"/>
+          <w:sz w:val="24"/>
+          <w:szCs w:val="24"/>
+        </w:rPr>
+        <w:t xml:space="preserve">  </w:t>
+      </w:r>
+      <w:r>
+        <w:rPr>
+          <w:rFonts w:ascii="Times New Roman" w:hAnsi="Times New Roman" w:cs="Times New Roman"/>
+          <w:color w:val="FF0000"/>
+          <w:sz w:val="24"/>
+          <w:szCs w:val="24"/>
+        </w:rPr>
+        <w:t xml:space="preserve">   </w:t>
+      </w:r>
+    </w:p>
+    <w:p>
+      <w:pPr>
+        <w:spacing w:line="240" w:lineRule="auto"/>
+        <w:ind w:left="1440" w:firstLine="720"/>
+        <w:contextualSpacing/>
+        <w:rPr>
+          <w:rFonts w:ascii="Times New Roman" w:hAnsi="Times New Roman" w:cs="Times New Roman"/>
+          <w:color w:val="FF0000"/>
+          <w:sz w:val="24"/>
+          <w:szCs w:val="24"/>
+        </w:rPr>
+      </w:pPr>
+      <w:proofErr w:type="spellStart"/>
+      <w:proofErr w:type="gramStart"/>
+      <w:r>
+        <w:rPr>
+          <w:rFonts w:ascii="Times New Roman" w:hAnsi="Times New Roman" w:cs="Times New Roman"/>
+          <w:color w:val="FF0000"/>
+          <w:sz w:val="24"/>
+          <w:szCs w:val="24"/>
+        </w:rPr>
+        <w:t>WantCS</w:t>
+      </w:r>
+      <w:proofErr w:type="spellEnd"/>
+      <w:r>
+        <w:rPr>
+          <w:rFonts w:ascii="Times New Roman" w:hAnsi="Times New Roman" w:cs="Times New Roman"/>
+          <w:color w:val="FF0000"/>
+          <w:sz w:val="24"/>
+          <w:szCs w:val="24"/>
+        </w:rPr>
+        <w:t>[</w:t>
+      </w:r>
+      <w:proofErr w:type="gramEnd"/>
+      <w:r>
+        <w:rPr>
+          <w:rFonts w:ascii="Times New Roman" w:hAnsi="Times New Roman" w:cs="Times New Roman"/>
+          <w:color w:val="FF0000"/>
+          <w:sz w:val="24"/>
+          <w:szCs w:val="24"/>
+        </w:rPr>
+        <w:t>1</w:t>
+      </w:r>
+      <w:r>
+        <w:rPr>
+          <w:rFonts w:ascii="Times New Roman" w:hAnsi="Times New Roman" w:cs="Times New Roman"/>
+          <w:color w:val="FF0000"/>
+          <w:sz w:val="24"/>
+          <w:szCs w:val="24"/>
+        </w:rPr>
+        <w:t xml:space="preserve">] = TRUE; </w:t>
+      </w:r>
+    </w:p>
+    <w:p>
+      <w:pPr>
+        <w:spacing w:line="240" w:lineRule="auto"/>
+        <w:contextualSpacing/>
+        <w:rPr>
+          <w:rFonts w:ascii="Times New Roman" w:hAnsi="Times New Roman" w:cs="Times New Roman"/>
+          <w:color w:val="FF0000"/>
+          <w:sz w:val="24"/>
+          <w:szCs w:val="24"/>
+        </w:rPr>
+      </w:pPr>
+      <w:r>
+        <w:rPr>
+          <w:rFonts w:ascii="Times New Roman" w:hAnsi="Times New Roman" w:cs="Times New Roman"/>
+          <w:color w:val="FF0000"/>
+          <w:sz w:val="24"/>
+          <w:szCs w:val="24"/>
+        </w:rPr>
+        <w:t xml:space="preserve">                        </w:t>
+      </w:r>
+      <w:r>
+        <w:rPr>
+          <w:rFonts w:ascii="Times New Roman" w:hAnsi="Times New Roman" w:cs="Times New Roman"/>
+          <w:color w:val="FF0000"/>
+          <w:sz w:val="24"/>
+          <w:szCs w:val="24"/>
+        </w:rPr>
+        <w:tab/>
+      </w:r>
+      <w:r>
+        <w:rPr>
+          <w:rFonts w:ascii="Times New Roman" w:hAnsi="Times New Roman" w:cs="Times New Roman"/>
+          <w:color w:val="FF0000"/>
+          <w:sz w:val="24"/>
+          <w:szCs w:val="24"/>
+        </w:rPr>
+        <w:t>Turn</w:t>
+      </w:r>
+      <w:r>
+        <w:rPr>
+          <w:rFonts w:ascii="Times New Roman" w:hAnsi="Times New Roman" w:cs="Times New Roman"/>
+          <w:color w:val="FF0000"/>
+          <w:sz w:val="24"/>
+          <w:szCs w:val="24"/>
+        </w:rPr>
+        <w:t>1</w:t>
+      </w:r>
+      <w:r>
+        <w:rPr>
+          <w:rFonts w:ascii="Times New Roman" w:hAnsi="Times New Roman" w:cs="Times New Roman"/>
+          <w:color w:val="FF0000"/>
+          <w:sz w:val="24"/>
+          <w:szCs w:val="24"/>
+        </w:rPr>
+        <w:t xml:space="preserve">= </w:t>
+      </w:r>
+      <w:r>
+        <w:rPr>
+          <w:rFonts w:ascii="Times New Roman" w:hAnsi="Times New Roman" w:cs="Times New Roman"/>
+          <w:color w:val="FF0000"/>
+          <w:sz w:val="24"/>
+          <w:szCs w:val="24"/>
+        </w:rPr>
+        <w:t>Turn0</w:t>
+      </w:r>
+      <w:r>
+        <w:rPr>
+          <w:rFonts w:ascii="Times New Roman" w:hAnsi="Times New Roman" w:cs="Times New Roman"/>
+          <w:color w:val="FF0000"/>
+          <w:sz w:val="24"/>
+          <w:szCs w:val="24"/>
+        </w:rPr>
+        <w:t>+1</w:t>
+      </w:r>
+      <w:r>
+        <w:rPr>
+          <w:rFonts w:ascii="Times New Roman" w:hAnsi="Times New Roman" w:cs="Times New Roman"/>
+          <w:color w:val="FF0000"/>
+          <w:sz w:val="24"/>
+          <w:szCs w:val="24"/>
+        </w:rPr>
+        <w:t xml:space="preserve">; </w:t>
+      </w:r>
+    </w:p>
+    <w:p>
+      <w:pPr>
+        <w:spacing w:line="240" w:lineRule="auto"/>
+        <w:ind w:left="1440" w:firstLine="720"/>
+        <w:contextualSpacing/>
+        <w:rPr>
+          <w:rFonts w:ascii="Times New Roman" w:hAnsi="Times New Roman" w:cs="Times New Roman"/>
+          <w:color w:val="FF0000"/>
+          <w:sz w:val="24"/>
+          <w:szCs w:val="24"/>
+        </w:rPr>
+      </w:pPr>
+      <w:r>
+        <w:rPr>
+          <w:rFonts w:ascii="Times New Roman" w:hAnsi="Times New Roman" w:cs="Times New Roman"/>
+          <w:color w:val="FF0000"/>
+          <w:sz w:val="24"/>
+          <w:szCs w:val="24"/>
+        </w:rPr>
+        <w:t>while</w:t>
+      </w:r>
+      <w:r>
+        <w:rPr>
+          <w:rFonts w:ascii="Times New Roman" w:hAnsi="Times New Roman" w:cs="Times New Roman"/>
+          <w:color w:val="FF0000"/>
+          <w:sz w:val="24"/>
+          <w:szCs w:val="24"/>
+        </w:rPr>
+        <w:t xml:space="preserve"> (</w:t>
+      </w:r>
+      <w:proofErr w:type="spellStart"/>
+      <w:proofErr w:type="gramStart"/>
+      <w:r>
+        <w:rPr>
+          <w:rFonts w:ascii="Times New Roman" w:hAnsi="Times New Roman" w:cs="Times New Roman"/>
+          <w:color w:val="FF0000"/>
+          <w:sz w:val="24"/>
+          <w:szCs w:val="24"/>
+        </w:rPr>
+        <w:t>WantCS</w:t>
+      </w:r>
+      <w:proofErr w:type="spellEnd"/>
+      <w:r>
+        <w:rPr>
+          <w:rFonts w:ascii="Times New Roman" w:hAnsi="Times New Roman" w:cs="Times New Roman"/>
+          <w:color w:val="FF0000"/>
+          <w:sz w:val="24"/>
+          <w:szCs w:val="24"/>
+        </w:rPr>
+        <w:t>[</w:t>
+      </w:r>
+      <w:proofErr w:type="gramEnd"/>
+      <w:r>
+        <w:rPr>
+          <w:rFonts w:ascii="Times New Roman" w:hAnsi="Times New Roman" w:cs="Times New Roman"/>
+          <w:color w:val="FF0000"/>
+          <w:sz w:val="24"/>
+          <w:szCs w:val="24"/>
+        </w:rPr>
+        <w:t>0</w:t>
+      </w:r>
+      <w:r>
+        <w:rPr>
+          <w:rFonts w:ascii="Times New Roman" w:hAnsi="Times New Roman" w:cs="Times New Roman"/>
+          <w:color w:val="FF0000"/>
+          <w:sz w:val="24"/>
+          <w:szCs w:val="24"/>
+        </w:rPr>
+        <w:t>] &amp;&amp; Turn</w:t>
+      </w:r>
+      <w:r>
+        <w:rPr>
+          <w:rFonts w:ascii="Times New Roman" w:hAnsi="Times New Roman" w:cs="Times New Roman"/>
+          <w:color w:val="FF0000"/>
+          <w:sz w:val="24"/>
+          <w:szCs w:val="24"/>
+        </w:rPr>
+        <w:t>0</w:t>
+      </w:r>
+      <w:r>
+        <w:rPr>
+          <w:rFonts w:ascii="Times New Roman" w:hAnsi="Times New Roman" w:cs="Times New Roman"/>
+          <w:color w:val="FF0000"/>
+          <w:sz w:val="24"/>
+          <w:szCs w:val="24"/>
+        </w:rPr>
+        <w:t xml:space="preserve"> &gt;</w:t>
+      </w:r>
+      <w:r>
+        <w:rPr>
+          <w:rFonts w:ascii="Times New Roman" w:hAnsi="Times New Roman" w:cs="Times New Roman"/>
+          <w:color w:val="FF0000"/>
+          <w:sz w:val="24"/>
+          <w:szCs w:val="24"/>
+        </w:rPr>
+        <w:t>=</w:t>
+      </w:r>
+      <w:r>
+        <w:rPr>
+          <w:rFonts w:ascii="Times New Roman" w:hAnsi="Times New Roman" w:cs="Times New Roman"/>
+          <w:color w:val="FF0000"/>
+          <w:sz w:val="24"/>
+          <w:szCs w:val="24"/>
+        </w:rPr>
+        <w:t xml:space="preserve"> 1</w:t>
+      </w:r>
+      <w:r>
+        <w:rPr>
+          <w:rFonts w:ascii="Times New Roman" w:hAnsi="Times New Roman" w:cs="Times New Roman"/>
+          <w:color w:val="FF0000"/>
+          <w:sz w:val="24"/>
+          <w:szCs w:val="24"/>
+        </w:rPr>
+        <w:t>0</w:t>
+      </w:r>
+      <w:r>
+        <w:rPr>
+          <w:rFonts w:ascii="Times New Roman" w:hAnsi="Times New Roman" w:cs="Times New Roman"/>
+          <w:color w:val="FF0000"/>
+          <w:sz w:val="24"/>
+          <w:szCs w:val="24"/>
+        </w:rPr>
+        <w:t>)</w:t>
+      </w:r>
+      <w:r>
+        <w:rPr>
+          <w:rFonts w:ascii="Times New Roman" w:hAnsi="Times New Roman" w:cs="Times New Roman"/>
+          <w:color w:val="FF0000"/>
+          <w:sz w:val="24"/>
+          <w:szCs w:val="24"/>
+        </w:rPr>
+        <w:t>{</w:t>
       </w:r>
       <w:bookmarkStart w:id="0" w:name="_GoBack"/>
       <w:bookmarkEnd w:id="0"/>
-      <w:r>
-        <w:rPr>
-          <w:rFonts w:ascii="Times New Roman" w:hAnsi="Times New Roman" w:cs="Times New Roman"/>
-          <w:color w:val="FF0000"/>
-          <w:sz w:val="24"/>
-          <w:szCs w:val="24"/>
-        </w:rPr>
-        <w:t xml:space="preserve">ust be that </w:t>
-      </w:r>
+    </w:p>
+    <w:p>
+      <w:pPr>
+        <w:spacing w:line="240" w:lineRule="auto"/>
+        <w:ind w:left="1440" w:firstLine="720"/>
+        <w:contextualSpacing/>
+        <w:rPr>
+          <w:rFonts w:ascii="Times New Roman" w:hAnsi="Times New Roman" w:cs="Times New Roman"/>
+          <w:color w:val="FF0000"/>
+          <w:sz w:val="24"/>
+          <w:szCs w:val="24"/>
+        </w:rPr>
+      </w:pPr>
+      <w:r>
+        <w:rPr>
+          <w:rFonts w:ascii="Times New Roman" w:hAnsi="Times New Roman" w:cs="Times New Roman"/>
+          <w:color w:val="FF0000"/>
+          <w:sz w:val="24"/>
+          <w:szCs w:val="24"/>
+        </w:rPr>
+        <w:tab/>
+      </w:r>
+      <w:proofErr w:type="gramStart"/>
+      <w:r>
+        <w:rPr>
+          <w:rFonts w:ascii="Times New Roman" w:hAnsi="Times New Roman" w:cs="Times New Roman"/>
+          <w:color w:val="FF0000"/>
+          <w:sz w:val="24"/>
+          <w:szCs w:val="24"/>
+        </w:rPr>
+        <w:t>if(</w:t>
+      </w:r>
+      <w:proofErr w:type="gramEnd"/>
+      <w:r>
+        <w:rPr>
+          <w:rFonts w:ascii="Times New Roman" w:hAnsi="Times New Roman" w:cs="Times New Roman"/>
+          <w:color w:val="FF0000"/>
+          <w:sz w:val="24"/>
+          <w:szCs w:val="24"/>
+        </w:rPr>
+        <w:t>Turn0 &gt;</w:t>
+      </w:r>
+      <w:r>
+        <w:rPr>
+          <w:rFonts w:ascii="Times New Roman" w:hAnsi="Times New Roman" w:cs="Times New Roman"/>
+          <w:color w:val="FF0000"/>
+          <w:sz w:val="24"/>
+          <w:szCs w:val="24"/>
+        </w:rPr>
+        <w:t>= 10 &amp;&amp; Turn1 == 1)</w:t>
+      </w:r>
+    </w:p>
+    <w:p>
+      <w:pPr>
+        <w:spacing w:line="240" w:lineRule="auto"/>
+        <w:ind w:left="1440" w:firstLine="720"/>
+        <w:contextualSpacing/>
+        <w:rPr>
+          <w:rFonts w:ascii="Times New Roman" w:hAnsi="Times New Roman" w:cs="Times New Roman"/>
+          <w:color w:val="FF0000"/>
+          <w:sz w:val="24"/>
+          <w:szCs w:val="24"/>
+        </w:rPr>
+      </w:pPr>
+      <w:r>
+        <w:rPr>
+          <w:rFonts w:ascii="Times New Roman" w:hAnsi="Times New Roman" w:cs="Times New Roman"/>
+          <w:color w:val="FF0000"/>
+          <w:sz w:val="24"/>
+          <w:szCs w:val="24"/>
+        </w:rPr>
+        <w:tab/>
+      </w:r>
+      <w:r>
+        <w:rPr>
+          <w:rFonts w:ascii="Times New Roman" w:hAnsi="Times New Roman" w:cs="Times New Roman"/>
+          <w:color w:val="FF0000"/>
+          <w:sz w:val="24"/>
+          <w:szCs w:val="24"/>
+        </w:rPr>
+        <w:tab/>
+        <w:t>Turn1 = 11;</w:t>
+      </w:r>
+    </w:p>
+    <w:p>
+      <w:pPr>
+        <w:spacing w:line="240" w:lineRule="auto"/>
+        <w:ind w:left="1440" w:firstLine="720"/>
+        <w:contextualSpacing/>
+        <w:rPr>
+          <w:rFonts w:ascii="Times New Roman" w:hAnsi="Times New Roman" w:cs="Times New Roman"/>
+          <w:color w:val="FF0000"/>
+          <w:sz w:val="24"/>
+          <w:szCs w:val="24"/>
+        </w:rPr>
+      </w:pPr>
+      <w:r>
+        <w:rPr>
+          <w:rFonts w:ascii="Times New Roman" w:hAnsi="Times New Roman" w:cs="Times New Roman"/>
+          <w:color w:val="FF0000"/>
+          <w:sz w:val="24"/>
+          <w:szCs w:val="24"/>
+        </w:rPr>
+        <w:t>}</w:t>
+      </w:r>
+    </w:p>
+    <w:p>
+      <w:pPr>
+        <w:spacing w:line="240" w:lineRule="auto"/>
+        <w:ind w:left="1440" w:firstLine="720"/>
+        <w:contextualSpacing/>
+        <w:rPr>
+          <w:rFonts w:ascii="Times New Roman" w:hAnsi="Times New Roman" w:cs="Times New Roman"/>
+          <w:color w:val="FF0000"/>
+          <w:sz w:val="24"/>
+          <w:szCs w:val="24"/>
+        </w:rPr>
+      </w:pPr>
+      <w:r>
+        <w:rPr>
+          <w:rFonts w:ascii="Times New Roman" w:hAnsi="Times New Roman" w:cs="Times New Roman"/>
+          <w:color w:val="FF0000"/>
+          <w:sz w:val="24"/>
+          <w:szCs w:val="24"/>
+        </w:rPr>
+        <w:tab/>
+        <w:t xml:space="preserve">//P1 waits if Turn1 reads 11 </w:t>
+      </w:r>
+    </w:p>
+    <w:p>
+      <w:pPr>
+        <w:spacing w:line="240" w:lineRule="auto"/>
+        <w:ind w:left="1440"/>
+        <w:contextualSpacing/>
+        <w:rPr>
+          <w:rFonts w:ascii="Times New Roman" w:hAnsi="Times New Roman" w:cs="Times New Roman"/>
+          <w:color w:val="FF0000"/>
+          <w:sz w:val="24"/>
+          <w:szCs w:val="24"/>
+        </w:rPr>
+      </w:pPr>
+      <w:r>
+        <w:rPr>
+          <w:rFonts w:ascii="Times New Roman" w:hAnsi="Times New Roman" w:cs="Times New Roman"/>
+          <w:color w:val="FF0000"/>
+          <w:sz w:val="24"/>
+          <w:szCs w:val="24"/>
+        </w:rPr>
+        <w:t>}</w:t>
+      </w:r>
+    </w:p>
+    <w:p>
+      <w:pPr>
+        <w:spacing w:line="240" w:lineRule="auto"/>
+        <w:ind w:left="720" w:firstLine="720"/>
+        <w:contextualSpacing/>
+        <w:rPr>
+          <w:rFonts w:ascii="Times New Roman" w:hAnsi="Times New Roman" w:cs="Times New Roman"/>
+          <w:color w:val="FF0000"/>
+          <w:sz w:val="24"/>
+          <w:szCs w:val="24"/>
+        </w:rPr>
+      </w:pPr>
       <w:proofErr w:type="spellStart"/>
       <w:proofErr w:type="gramStart"/>
       <w:r>
@@ -1796,6 +2919,59 @@
           <w:sz w:val="24"/>
           <w:szCs w:val="24"/>
         </w:rPr>
+        <w:t>releaseCS</w:t>
+      </w:r>
+      <w:proofErr w:type="spellEnd"/>
+      <w:r>
+        <w:rPr>
+          <w:rFonts w:ascii="Times New Roman" w:hAnsi="Times New Roman" w:cs="Times New Roman"/>
+          <w:color w:val="FF0000"/>
+          <w:sz w:val="24"/>
+          <w:szCs w:val="24"/>
+        </w:rPr>
+        <w:t>(</w:t>
+      </w:r>
+      <w:proofErr w:type="gramEnd"/>
+      <w:r>
+        <w:rPr>
+          <w:rFonts w:ascii="Times New Roman" w:hAnsi="Times New Roman" w:cs="Times New Roman"/>
+          <w:color w:val="FF0000"/>
+          <w:sz w:val="24"/>
+          <w:szCs w:val="24"/>
+        </w:rPr>
+        <w:t>){</w:t>
+      </w:r>
+    </w:p>
+    <w:p>
+      <w:pPr>
+        <w:spacing w:line="240" w:lineRule="auto"/>
+        <w:ind w:left="720" w:firstLine="720"/>
+        <w:contextualSpacing/>
+        <w:rPr>
+          <w:rFonts w:ascii="Times New Roman" w:hAnsi="Times New Roman" w:cs="Times New Roman"/>
+          <w:color w:val="FF0000"/>
+          <w:sz w:val="24"/>
+          <w:szCs w:val="24"/>
+        </w:rPr>
+      </w:pPr>
+      <w:r>
+        <w:rPr>
+          <w:rFonts w:ascii="Times New Roman" w:hAnsi="Times New Roman" w:cs="Times New Roman"/>
+          <w:color w:val="FF0000"/>
+          <w:sz w:val="24"/>
+          <w:szCs w:val="24"/>
+        </w:rPr>
+        <w:tab/>
+      </w:r>
+      <w:proofErr w:type="spellStart"/>
+      <w:proofErr w:type="gramStart"/>
+      <w:r>
+        <w:rPr>
+          <w:rFonts w:ascii="Times New Roman" w:hAnsi="Times New Roman" w:cs="Times New Roman"/>
+          <w:color w:val="FF0000"/>
+          <w:sz w:val="24"/>
+          <w:szCs w:val="24"/>
+        </w:rPr>
         <w:t>WantCS</w:t>
       </w:r>
       <w:proofErr w:type="spellEnd"/>
@@ -1816,71 +2992,377 @@
           <w:sz w:val="24"/>
           <w:szCs w:val="24"/>
         </w:rPr>
-        <w:t xml:space="preserve">1]=TRUE, Turn=1, </w:t>
-      </w:r>
-      <w:proofErr w:type="spellStart"/>
-      <w:r>
-        <w:rPr>
-          <w:rFonts w:ascii="Times New Roman" w:hAnsi="Times New Roman" w:cs="Times New Roman"/>
-          <w:color w:val="FF0000"/>
-          <w:sz w:val="24"/>
-          <w:szCs w:val="24"/>
-        </w:rPr>
-        <w:t>WantCS</w:t>
-      </w:r>
-      <w:proofErr w:type="spellEnd"/>
-      <w:r>
-        <w:rPr>
-          <w:rFonts w:ascii="Times New Roman" w:hAnsi="Times New Roman" w:cs="Times New Roman"/>
-          <w:color w:val="FF0000"/>
-          <w:sz w:val="24"/>
-          <w:szCs w:val="24"/>
-        </w:rPr>
-        <w:t xml:space="preserve">[0]=FALSE, Turn=0, which cannot happen because Turn cannot be both 1 and 0. </w:t>
-      </w:r>
-    </w:p>
-    <w:p>
-      <w:pPr>
-        <w:rPr>
-          <w:rFonts w:ascii="Times New Roman" w:hAnsi="Times New Roman" w:cs="Times New Roman"/>
-          <w:sz w:val="24"/>
-          <w:szCs w:val="24"/>
-        </w:rPr>
-      </w:pPr>
-    </w:p>
-    <w:p>
-      <w:pPr>
-        <w:rPr>
-          <w:rFonts w:ascii="Times New Roman" w:hAnsi="Times New Roman" w:cs="Times New Roman"/>
-          <w:sz w:val="24"/>
-          <w:szCs w:val="24"/>
-        </w:rPr>
-      </w:pPr>
-      <w:r>
-        <w:rPr>
-          <w:rFonts w:ascii="Times New Roman" w:hAnsi="Times New Roman" w:cs="Times New Roman"/>
-          <w:sz w:val="24"/>
-          <w:szCs w:val="24"/>
-        </w:rPr>
-        <w:t xml:space="preserve">6.(15 points) Peterson’s algorithm uses a multi-write variable turn. Modify the algorithm to use two variables turn0 and turn1 instead of </w:t>
-      </w:r>
-      <w:proofErr w:type="gramStart"/>
-      <w:r>
-        <w:rPr>
-          <w:rFonts w:ascii="Times New Roman" w:hAnsi="Times New Roman" w:cs="Times New Roman"/>
-          <w:sz w:val="24"/>
-          <w:szCs w:val="24"/>
-        </w:rPr>
-        <w:t>turn</w:t>
-      </w:r>
-      <w:proofErr w:type="gramEnd"/>
-      <w:r>
-        <w:rPr>
-          <w:rFonts w:ascii="Times New Roman" w:hAnsi="Times New Roman" w:cs="Times New Roman"/>
-          <w:sz w:val="24"/>
-          <w:szCs w:val="24"/>
-        </w:rPr>
-        <w:t xml:space="preserve"> such that P0 does not write to turn1 and P1 does not write to turn0.</w:t>
+        <w:t>1] = FALSE:</w:t>
+      </w:r>
+    </w:p>
+    <w:p>
+      <w:pPr>
+        <w:spacing w:line="240" w:lineRule="auto"/>
+        <w:ind w:left="720" w:firstLine="720"/>
+        <w:contextualSpacing/>
+        <w:rPr>
+          <w:rFonts w:ascii="Times New Roman" w:hAnsi="Times New Roman" w:cs="Times New Roman"/>
+          <w:color w:val="FF0000"/>
+          <w:sz w:val="24"/>
+          <w:szCs w:val="24"/>
+        </w:rPr>
+      </w:pPr>
+      <w:r>
+        <w:rPr>
+          <w:rFonts w:ascii="Times New Roman" w:hAnsi="Times New Roman" w:cs="Times New Roman"/>
+          <w:color w:val="FF0000"/>
+          <w:sz w:val="24"/>
+          <w:szCs w:val="24"/>
+        </w:rPr>
+        <w:tab/>
+        <w:t>Turn</w:t>
+      </w:r>
+      <w:r>
+        <w:rPr>
+          <w:rFonts w:ascii="Times New Roman" w:hAnsi="Times New Roman" w:cs="Times New Roman"/>
+          <w:color w:val="FF0000"/>
+          <w:sz w:val="24"/>
+          <w:szCs w:val="24"/>
+        </w:rPr>
+        <w:t xml:space="preserve">1= </w:t>
+      </w:r>
+      <w:r>
+        <w:rPr>
+          <w:rFonts w:ascii="Times New Roman" w:hAnsi="Times New Roman" w:cs="Times New Roman"/>
+          <w:color w:val="FF0000"/>
+          <w:sz w:val="24"/>
+          <w:szCs w:val="24"/>
+        </w:rPr>
+        <w:t>0</w:t>
+      </w:r>
+      <w:r>
+        <w:rPr>
+          <w:rFonts w:ascii="Times New Roman" w:hAnsi="Times New Roman" w:cs="Times New Roman"/>
+          <w:color w:val="FF0000"/>
+          <w:sz w:val="24"/>
+          <w:szCs w:val="24"/>
+        </w:rPr>
+        <w:t>;</w:t>
+      </w:r>
+    </w:p>
+    <w:p>
+      <w:pPr>
+        <w:spacing w:line="240" w:lineRule="auto"/>
+        <w:ind w:left="720" w:firstLine="720"/>
+        <w:contextualSpacing/>
+        <w:rPr>
+          <w:rFonts w:ascii="Times New Roman" w:hAnsi="Times New Roman" w:cs="Times New Roman"/>
+          <w:color w:val="FF0000"/>
+          <w:sz w:val="24"/>
+          <w:szCs w:val="24"/>
+        </w:rPr>
+      </w:pPr>
+      <w:r>
+        <w:rPr>
+          <w:rFonts w:ascii="Times New Roman" w:hAnsi="Times New Roman" w:cs="Times New Roman"/>
+          <w:color w:val="FF0000"/>
+          <w:sz w:val="24"/>
+          <w:szCs w:val="24"/>
+        </w:rPr>
+        <w:t>}</w:t>
+      </w:r>
+    </w:p>
+    <w:p>
+      <w:pPr>
+        <w:rPr>
+          <w:rFonts w:ascii="Times New Roman" w:hAnsi="Times New Roman" w:cs="Times New Roman"/>
+          <w:sz w:val="24"/>
+          <w:szCs w:val="24"/>
+        </w:rPr>
+      </w:pPr>
+    </w:p>
+    <w:p>
+      <w:pPr>
+        <w:ind w:left="720"/>
+        <w:rPr>
+          <w:rFonts w:ascii="Times New Roman" w:hAnsi="Times New Roman" w:cs="Times New Roman"/>
+          <w:sz w:val="24"/>
+          <w:szCs w:val="24"/>
+        </w:rPr>
+      </w:pPr>
+      <w:r>
+        <w:rPr>
+          <w:rFonts w:ascii="Times New Roman" w:hAnsi="Times New Roman" w:cs="Times New Roman"/>
+          <w:sz w:val="24"/>
+          <w:szCs w:val="24"/>
+        </w:rPr>
+        <w:t>1. Prove mutual exclusion:</w:t>
+      </w:r>
+    </w:p>
+    <w:p>
+      <w:pPr>
+        <w:ind w:left="720"/>
+        <w:rPr>
+          <w:rFonts w:ascii="Times New Roman" w:hAnsi="Times New Roman" w:cs="Times New Roman"/>
+          <w:sz w:val="24"/>
+          <w:szCs w:val="24"/>
+        </w:rPr>
+      </w:pPr>
+      <w:r>
+        <w:rPr>
+          <w:rFonts w:ascii="Times New Roman" w:hAnsi="Times New Roman" w:cs="Times New Roman"/>
+          <w:sz w:val="24"/>
+          <w:szCs w:val="24"/>
+        </w:rPr>
+        <w:t>If both P0 and P1 want CS, they still cannot access simultaneously because either P0 reads Turn1 first or P1 reads Turn0 first.</w:t>
+      </w:r>
+    </w:p>
+    <w:p>
+      <w:pPr>
+        <w:ind w:left="720"/>
+        <w:rPr>
+          <w:rFonts w:ascii="Times New Roman" w:hAnsi="Times New Roman" w:cs="Times New Roman"/>
+          <w:sz w:val="24"/>
+          <w:szCs w:val="24"/>
+        </w:rPr>
+      </w:pPr>
+      <w:r>
+        <w:rPr>
+          <w:rFonts w:ascii="Times New Roman" w:hAnsi="Times New Roman" w:cs="Times New Roman"/>
+          <w:sz w:val="24"/>
+          <w:szCs w:val="24"/>
+        </w:rPr>
+        <w:t>Case 1, P0 reads Turn1 first:</w:t>
+      </w:r>
+    </w:p>
+    <w:p>
+      <w:pPr>
+        <w:ind w:left="720"/>
+        <w:rPr>
+          <w:rFonts w:ascii="Times New Roman" w:hAnsi="Times New Roman" w:cs="Times New Roman"/>
+          <w:color w:val="FF0000"/>
+          <w:sz w:val="24"/>
+          <w:szCs w:val="24"/>
+        </w:rPr>
+      </w:pPr>
+      <w:r>
+        <w:rPr>
+          <w:rFonts w:ascii="Times New Roman" w:hAnsi="Times New Roman" w:cs="Times New Roman"/>
+          <w:color w:val="FF0000"/>
+          <w:sz w:val="24"/>
+          <w:szCs w:val="24"/>
+        </w:rPr>
+        <w:lastRenderedPageBreak/>
+        <w:t>Turn</w:t>
+      </w:r>
+      <w:r>
+        <w:rPr>
+          <w:rFonts w:ascii="Times New Roman" w:hAnsi="Times New Roman" w:cs="Times New Roman"/>
+          <w:color w:val="FF0000"/>
+          <w:sz w:val="24"/>
+          <w:szCs w:val="24"/>
+        </w:rPr>
+        <w:t>0</w:t>
+      </w:r>
+      <w:r>
+        <w:rPr>
+          <w:rFonts w:ascii="Times New Roman" w:hAnsi="Times New Roman" w:cs="Times New Roman"/>
+          <w:color w:val="FF0000"/>
+          <w:sz w:val="24"/>
+          <w:szCs w:val="24"/>
+        </w:rPr>
+        <w:t xml:space="preserve"> = </w:t>
+      </w:r>
+      <w:r>
+        <w:rPr>
+          <w:rFonts w:ascii="Times New Roman" w:hAnsi="Times New Roman" w:cs="Times New Roman"/>
+          <w:color w:val="FF0000"/>
+          <w:sz w:val="24"/>
+          <w:szCs w:val="24"/>
+        </w:rPr>
+        <w:t>Turn1+10</w:t>
+      </w:r>
+      <w:r>
+        <w:rPr>
+          <w:rFonts w:ascii="Times New Roman" w:hAnsi="Times New Roman" w:cs="Times New Roman"/>
+          <w:color w:val="FF0000"/>
+          <w:sz w:val="24"/>
+          <w:szCs w:val="24"/>
+        </w:rPr>
+        <w:t>, and Turn1 must be 0 because it needs to read Turn0 before it can set Turn1 to anything else.</w:t>
+      </w:r>
+      <w:r>
+        <w:rPr>
+          <w:rFonts w:ascii="Times New Roman" w:hAnsi="Times New Roman" w:cs="Times New Roman"/>
+          <w:color w:val="FF0000"/>
+          <w:sz w:val="24"/>
+          <w:szCs w:val="24"/>
+        </w:rPr>
+        <w:t xml:space="preserve"> Then Turn</w:t>
+      </w:r>
+      <w:r>
+        <w:rPr>
+          <w:rFonts w:ascii="Times New Roman" w:hAnsi="Times New Roman" w:cs="Times New Roman"/>
+          <w:color w:val="FF0000"/>
+          <w:sz w:val="24"/>
+          <w:szCs w:val="24"/>
+        </w:rPr>
+        <w:t>0=</w:t>
+      </w:r>
+      <w:r>
+        <w:rPr>
+          <w:rFonts w:ascii="Times New Roman" w:hAnsi="Times New Roman" w:cs="Times New Roman"/>
+          <w:color w:val="FF0000"/>
+          <w:sz w:val="24"/>
+          <w:szCs w:val="24"/>
+        </w:rPr>
+        <w:t>10</w:t>
+      </w:r>
+      <w:r>
+        <w:rPr>
+          <w:rFonts w:ascii="Times New Roman" w:hAnsi="Times New Roman" w:cs="Times New Roman"/>
+          <w:color w:val="FF0000"/>
+          <w:sz w:val="24"/>
+          <w:szCs w:val="24"/>
+        </w:rPr>
+        <w:t>.</w:t>
+      </w:r>
+      <w:r>
+        <w:rPr>
+          <w:rFonts w:ascii="Times New Roman" w:hAnsi="Times New Roman" w:cs="Times New Roman"/>
+          <w:color w:val="FF0000"/>
+          <w:sz w:val="24"/>
+          <w:szCs w:val="24"/>
+        </w:rPr>
+        <w:t xml:space="preserve"> P1 sets Turn1 to be either 11 or 1 depending on what it reads. Either way, P1 gives P0 priority and waits. P0 enters CS because Turn0=10.</w:t>
+      </w:r>
+      <w:r>
+        <w:rPr>
+          <w:rFonts w:ascii="Times New Roman" w:hAnsi="Times New Roman" w:cs="Times New Roman"/>
+          <w:color w:val="FF0000"/>
+          <w:sz w:val="24"/>
+          <w:szCs w:val="24"/>
+        </w:rPr>
+        <w:t xml:space="preserve"> Upon P0’s exit, it clears Turn0 so P1 can enter CS. </w:t>
+      </w:r>
+    </w:p>
+    <w:p>
+      <w:pPr>
+        <w:ind w:left="720"/>
+        <w:rPr>
+          <w:rFonts w:ascii="Times New Roman" w:hAnsi="Times New Roman" w:cs="Times New Roman"/>
+          <w:color w:val="FF0000"/>
+          <w:sz w:val="24"/>
+          <w:szCs w:val="24"/>
+        </w:rPr>
+      </w:pPr>
+      <w:r>
+        <w:rPr>
+          <w:rFonts w:ascii="Times New Roman" w:hAnsi="Times New Roman" w:cs="Times New Roman"/>
+          <w:color w:val="FF0000"/>
+          <w:sz w:val="24"/>
+          <w:szCs w:val="24"/>
+        </w:rPr>
+        <w:t>Case 2, P1 reads Turn0 first:</w:t>
+      </w:r>
+    </w:p>
+    <w:p>
+      <w:pPr>
+        <w:ind w:left="720"/>
+        <w:rPr>
+          <w:rFonts w:ascii="Times New Roman" w:hAnsi="Times New Roman" w:cs="Times New Roman"/>
+          <w:color w:val="FF0000"/>
+          <w:sz w:val="24"/>
+          <w:szCs w:val="24"/>
+        </w:rPr>
+      </w:pPr>
+      <w:r>
+        <w:rPr>
+          <w:rFonts w:ascii="Times New Roman" w:hAnsi="Times New Roman" w:cs="Times New Roman"/>
+          <w:color w:val="FF0000"/>
+          <w:sz w:val="24"/>
+          <w:szCs w:val="24"/>
+        </w:rPr>
+        <w:t xml:space="preserve">Turn1 = Turn0 + 1, and Turn0 must be 0 because it needs to read Turn1 before it can set Turn0 to anything else. Then Turn1=1. P0 sets Turn0 to be either 11 or 10. If Turn0 is 10, P0 enters CS and P1 waits. If Turn0 is 11, </w:t>
+      </w:r>
+    </w:p>
+    <w:p>
+      <w:pPr>
+        <w:ind w:left="720"/>
+        <w:rPr>
+          <w:rFonts w:ascii="Times New Roman" w:hAnsi="Times New Roman" w:cs="Times New Roman"/>
+          <w:color w:val="FF0000"/>
+          <w:sz w:val="24"/>
+          <w:szCs w:val="24"/>
+        </w:rPr>
+      </w:pPr>
+      <w:r>
+        <w:rPr>
+          <w:rFonts w:ascii="Times New Roman" w:hAnsi="Times New Roman" w:cs="Times New Roman"/>
+          <w:color w:val="FF0000"/>
+          <w:sz w:val="24"/>
+          <w:szCs w:val="24"/>
+        </w:rPr>
+        <w:t xml:space="preserve"> </w:t>
+      </w:r>
+      <w:r>
+        <w:rPr>
+          <w:rFonts w:ascii="Times New Roman" w:hAnsi="Times New Roman" w:cs="Times New Roman"/>
+          <w:color w:val="8EAADB" w:themeColor="accent1" w:themeTint="99"/>
+          <w:sz w:val="24"/>
+          <w:szCs w:val="24"/>
+        </w:rPr>
+        <w:t xml:space="preserve">P1 sets Turn1 to be either 11 or </w:t>
+      </w:r>
+      <w:r>
+        <w:rPr>
+          <w:rFonts w:ascii="Times New Roman" w:hAnsi="Times New Roman" w:cs="Times New Roman"/>
+          <w:color w:val="8EAADB" w:themeColor="accent1" w:themeTint="99"/>
+          <w:sz w:val="24"/>
+          <w:szCs w:val="24"/>
+        </w:rPr>
+        <w:t xml:space="preserve">1 </w:t>
+      </w:r>
+      <w:r>
+        <w:rPr>
+          <w:rFonts w:ascii="Times New Roman" w:hAnsi="Times New Roman" w:cs="Times New Roman"/>
+          <w:color w:val="8EAADB" w:themeColor="accent1" w:themeTint="99"/>
+          <w:sz w:val="24"/>
+          <w:szCs w:val="24"/>
+          <w:highlight w:val="yellow"/>
+        </w:rPr>
+        <w:t>not sure actually</w:t>
+      </w:r>
+    </w:p>
+    <w:p>
+      <w:pPr>
+        <w:ind w:left="720"/>
+        <w:rPr>
+          <w:rFonts w:ascii="Times New Roman" w:hAnsi="Times New Roman" w:cs="Times New Roman"/>
+          <w:sz w:val="24"/>
+          <w:szCs w:val="24"/>
+        </w:rPr>
+      </w:pPr>
+      <w:r>
+        <w:rPr>
+          <w:rFonts w:ascii="Times New Roman" w:hAnsi="Times New Roman" w:cs="Times New Roman"/>
+          <w:sz w:val="24"/>
+          <w:szCs w:val="24"/>
+        </w:rPr>
+        <w:t xml:space="preserve"> </w:t>
+      </w:r>
+    </w:p>
+    <w:p>
+      <w:pPr>
+        <w:ind w:left="720"/>
+        <w:rPr>
+          <w:rFonts w:ascii="Times New Roman" w:hAnsi="Times New Roman" w:cs="Times New Roman"/>
+          <w:sz w:val="24"/>
+          <w:szCs w:val="24"/>
+        </w:rPr>
+      </w:pPr>
+      <w:r>
+        <w:rPr>
+          <w:rFonts w:ascii="Times New Roman" w:hAnsi="Times New Roman" w:cs="Times New Roman"/>
+          <w:sz w:val="24"/>
+          <w:szCs w:val="24"/>
+        </w:rPr>
+        <w:t>2. Progress, and 3. Starvation Freedom:</w:t>
       </w:r>
     </w:p>
     <w:sectPr>

</xml_diff>